<commit_message>
updated latest version of WP and plugins
</commit_message>
<xml_diff>
--- a/doc/UserDocumentation-GORG.docx
+++ b/doc/UserDocumentation-GORG.docx
@@ -101,15 +101,7 @@
         </w:numPr>
       </w:pPr>
       <w:r>
-        <w:t xml:space="preserve">Start filling in the blanks: enter your Slider title in the upper field, and enter your Slider’s content in the ‘Slider Options’ </w:t>
-      </w:r>
-      <w:proofErr w:type="spellStart"/>
-      <w:r>
-        <w:t>textarea</w:t>
-      </w:r>
-      <w:proofErr w:type="spellEnd"/>
-      <w:r>
-        <w:t xml:space="preserve"> box below it. There is also the Read More Link Box as well.</w:t>
+        <w:t>Start filling in the blanks: enter your Slider title in the upper field, and enter your Slider’s content in the ‘Slider Options’ textarea box below it. There is also the Read More Link Box as well.</w:t>
       </w:r>
     </w:p>
     <w:p>
@@ -241,13 +233,8 @@
       <w:r>
         <w:t>‘</w:t>
       </w:r>
-      <w:proofErr w:type="spellStart"/>
-      <w:r>
-        <w:t>Acerca</w:t>
-      </w:r>
-      <w:proofErr w:type="spellEnd"/>
-      <w:r>
-        <w:t xml:space="preserve"> de</w:t>
+      <w:r>
+        <w:t>Acerca de</w:t>
       </w:r>
       <w:r>
         <w:t>’ page For ES)</w:t>
@@ -1304,7 +1291,6 @@
         </w:rPr>
         <w:t xml:space="preserve"> </w:t>
       </w:r>
-      <w:proofErr w:type="spellStart"/>
       <w:r>
         <w:rPr>
           <w:rFonts w:ascii="Segoe UI" w:hAnsi="Segoe UI" w:cs="Segoe UI"/>
@@ -1314,19 +1300,7 @@
           <w:szCs w:val="21"/>
           <w:shd w:val="clear" w:color="auto" w:fill="FFFFFF"/>
         </w:rPr>
-        <w:t>textarea</w:t>
-      </w:r>
-      <w:proofErr w:type="spellEnd"/>
-      <w:r>
-        <w:rPr>
-          <w:rFonts w:ascii="Segoe UI" w:hAnsi="Segoe UI" w:cs="Segoe UI"/>
-          <w:bCs/>
-          <w:color w:val="000000" w:themeColor="text1"/>
-          <w:sz w:val="21"/>
-          <w:szCs w:val="21"/>
-          <w:shd w:val="clear" w:color="auto" w:fill="FFFFFF"/>
-        </w:rPr>
-        <w:t xml:space="preserve"> section.</w:t>
+        <w:t>textarea section.</w:t>
       </w:r>
     </w:p>
     <w:p>
@@ -1623,13 +1597,7 @@
         <w:rPr>
           <w:bCs/>
         </w:rPr>
-        <w:t>go</w:t>
-      </w:r>
-      <w:r>
-        <w:rPr>
-          <w:bCs/>
-        </w:rPr>
-        <w:t xml:space="preserve"> to the </w:t>
+        <w:t xml:space="preserve">go to the </w:t>
       </w:r>
       <w:r>
         <w:rPr>
@@ -1967,25 +1935,25 @@
           <w:szCs w:val="24"/>
         </w:rPr>
       </w:pPr>
-      <w:proofErr w:type="spellStart"/>
-      <w:r>
-        <w:rPr>
-          <w:b/>
-          <w:bCs/>
-          <w:sz w:val="28"/>
-          <w:szCs w:val="28"/>
-        </w:rPr>
-        <w:t>Fooger</w:t>
-      </w:r>
-      <w:proofErr w:type="spellEnd"/>
-      <w:r>
-        <w:rPr>
-          <w:b/>
-          <w:bCs/>
-          <w:sz w:val="28"/>
-          <w:szCs w:val="28"/>
-        </w:rPr>
-        <w:t xml:space="preserve"> block 4</w:t>
+      <w:r>
+        <w:rPr>
+          <w:b/>
+          <w:bCs/>
+          <w:sz w:val="28"/>
+          <w:szCs w:val="28"/>
+        </w:rPr>
+        <w:t>Foot</w:t>
+      </w:r>
+      <w:bookmarkStart w:id="0" w:name="_GoBack"/>
+      <w:bookmarkEnd w:id="0"/>
+      <w:r>
+        <w:rPr>
+          <w:b/>
+          <w:bCs/>
+          <w:sz w:val="28"/>
+          <w:szCs w:val="28"/>
+        </w:rPr>
+        <w:t>er block 4</w:t>
       </w:r>
     </w:p>
     <w:p>
@@ -2001,7 +1969,6 @@
           <w:szCs w:val="24"/>
         </w:rPr>
       </w:pPr>
-      <w:proofErr w:type="gramStart"/>
       <w:r>
         <w:rPr>
           <w:bCs/>
@@ -2012,14 +1979,7 @@
         <w:rPr>
           <w:bCs/>
         </w:rPr>
-        <w:t>o</w:t>
-      </w:r>
-      <w:proofErr w:type="gramEnd"/>
-      <w:r>
-        <w:rPr>
-          <w:bCs/>
-        </w:rPr>
-        <w:t xml:space="preserve"> to the </w:t>
+        <w:t xml:space="preserve">o to the </w:t>
       </w:r>
       <w:r>
         <w:rPr>
@@ -2892,15 +2852,7 @@
           <w:sz w:val="20"/>
           <w:szCs w:val="20"/>
         </w:rPr>
-        <w:t>Go</w:t>
-      </w:r>
-      <w:r>
-        <w:rPr>
-          <w:bCs/>
-          <w:sz w:val="20"/>
-          <w:szCs w:val="20"/>
-        </w:rPr>
-        <w:t xml:space="preserve"> to the </w:t>
+        <w:t xml:space="preserve">Go to the </w:t>
       </w:r>
       <w:r>
         <w:rPr>
@@ -3488,7 +3440,7 @@
           <w:bCs/>
         </w:rPr>
         <w:pict>
-          <v:shape id="_x0000_i1036" type="#_x0000_t75" style="width:233.4pt;height:52.2pt">
+          <v:shape id="_x0000_i1027" type="#_x0000_t75" style="width:233.4pt;height:52.2pt">
             <v:imagedata r:id="rId22" o:title="edit-service-areas"/>
           </v:shape>
         </w:pict>
@@ -3545,8 +3497,6 @@
           <w:szCs w:val="24"/>
         </w:rPr>
       </w:pPr>
-      <w:bookmarkStart w:id="0" w:name="_GoBack"/>
-      <w:bookmarkEnd w:id="0"/>
     </w:p>
     <w:p>
       <w:pPr>
@@ -3650,13 +3600,7 @@
         <w:t>‘Add New’</w:t>
       </w:r>
       <w:r>
-        <w:t xml:space="preserve"> sub-tab or Edit the Existing </w:t>
-      </w:r>
-      <w:r>
-        <w:t>Products</w:t>
-      </w:r>
-      <w:r>
-        <w:t>.</w:t>
+        <w:t xml:space="preserve"> sub-tab or Edit the Existing Products.</w:t>
       </w:r>
     </w:p>
     <w:p>
@@ -3831,16 +3775,7 @@
             <w:sz w:val="24"/>
             <w:szCs w:val="24"/>
           </w:rPr>
-          <w:t>Her</w:t>
-        </w:r>
-        <w:r>
-          <w:rPr>
-            <w:rStyle w:val="Hyperlink"/>
-            <w:bCs/>
-            <w:sz w:val="24"/>
-            <w:szCs w:val="24"/>
-          </w:rPr>
-          <w:t>e</w:t>
+          <w:t>Here</w:t>
         </w:r>
       </w:hyperlink>
       <w:r>
@@ -4051,10 +3986,32 @@
         <w:t>‘Add New’</w:t>
       </w:r>
       <w:r>
-        <w:t xml:space="preserve"> sub-tab or Edit the Existing </w:t>
-      </w:r>
-      <w:r>
-        <w:t>Gallery</w:t>
+        <w:t xml:space="preserve"> sub-tab or Edit the Existing Gallery.</w:t>
+      </w:r>
+    </w:p>
+    <w:p>
+      <w:pPr>
+        <w:pStyle w:val="ListParagraph"/>
+        <w:numPr>
+          <w:ilvl w:val="0"/>
+          <w:numId w:val="9"/>
+        </w:numPr>
+      </w:pPr>
+      <w:r>
+        <w:t xml:space="preserve">Enter the Gallery title on the upper field and Upload/remove </w:t>
+      </w:r>
+      <w:r>
+        <w:t>the gallery Images on the</w:t>
+      </w:r>
+      <w:r>
+        <w:rPr>
+          <w:b/>
+          <w:bCs/>
+        </w:rPr>
+        <w:t xml:space="preserve"> Gallery Options </w:t>
+      </w:r>
+      <w:r>
+        <w:t>Section</w:t>
       </w:r>
       <w:r>
         <w:t>.</w:t>
@@ -4069,55 +4026,6 @@
         </w:numPr>
       </w:pPr>
       <w:r>
-        <w:t xml:space="preserve">Enter the </w:t>
-      </w:r>
-      <w:r>
-        <w:t>Gallery title on the upper field</w:t>
-      </w:r>
-      <w:r>
-        <w:t xml:space="preserve"> and Upload</w:t>
-      </w:r>
-      <w:r>
-        <w:t>/remove</w:t>
-      </w:r>
-      <w:r>
-        <w:t xml:space="preserve"> </w:t>
-      </w:r>
-      <w:r>
-        <w:t xml:space="preserve">the </w:t>
-      </w:r>
-      <w:r>
-        <w:t xml:space="preserve">gallery </w:t>
-      </w:r>
-      <w:r>
-        <w:t>Image</w:t>
-      </w:r>
-      <w:r>
-        <w:t>s on the</w:t>
-      </w:r>
-      <w:r>
-        <w:rPr>
-          <w:b/>
-          <w:bCs/>
-        </w:rPr>
-        <w:t xml:space="preserve"> Gallery Options </w:t>
-      </w:r>
-      <w:r>
-        <w:t>Section</w:t>
-      </w:r>
-      <w:r>
-        <w:t>.</w:t>
-      </w:r>
-    </w:p>
-    <w:p>
-      <w:pPr>
-        <w:pStyle w:val="ListParagraph"/>
-        <w:numPr>
-          <w:ilvl w:val="0"/>
-          <w:numId w:val="9"/>
-        </w:numPr>
-      </w:pPr>
-      <w:r>
         <w:t>You can input image caption/alt tag/description etc. by clicking the single image.</w:t>
       </w:r>
     </w:p>
@@ -4128,7 +4036,7 @@
       </w:pPr>
       <w:r>
         <w:pict>
-          <v:shape id="_x0000_i1037" type="#_x0000_t75" style="width:351.6pt;height:171pt">
+          <v:shape id="_x0000_i1028" type="#_x0000_t75" style="width:351.6pt;height:171pt">
             <v:imagedata r:id="rId29" o:title="gallery"/>
           </v:shape>
         </w:pict>

</xml_diff>